<commit_message>
Mise à jour des options de credentials
</commit_message>
<xml_diff>
--- a/Rapport de Projet.docx
+++ b/Rapport de Projet.docx
@@ -7,15 +7,15 @@
         <w:jc w:val="center"/>
         <w:rPr>
           <w:rFonts w:ascii="Ace Sans Demo" w:hAnsi="Ace Sans Demo" w:cstheme="majorHAnsi"/>
-          <w:sz w:val="48"/>
-          <w:szCs w:val="48"/>
+          <w:sz w:val="36"/>
+          <w:szCs w:val="36"/>
         </w:rPr>
       </w:pPr>
       <w:r>
         <w:rPr>
           <w:rFonts w:ascii="Ace Sans Demo" w:hAnsi="Ace Sans Demo" w:cstheme="majorHAnsi"/>
-          <w:sz w:val="48"/>
-          <w:szCs w:val="48"/>
+          <w:sz w:val="36"/>
+          <w:szCs w:val="36"/>
         </w:rPr>
         <w:t>Rapport de Projet</w:t>
       </w:r>
@@ -25,15 +25,15 @@
         <w:jc w:val="center"/>
         <w:rPr>
           <w:rFonts w:ascii="Ace Sans Demo" w:hAnsi="Ace Sans Demo" w:cstheme="majorHAnsi"/>
-          <w:sz w:val="48"/>
-          <w:szCs w:val="48"/>
+          <w:sz w:val="36"/>
+          <w:szCs w:val="36"/>
         </w:rPr>
       </w:pPr>
       <w:r>
         <w:rPr>
           <w:rFonts w:ascii="Ace Sans Demo" w:hAnsi="Ace Sans Demo" w:cstheme="majorHAnsi"/>
-          <w:sz w:val="48"/>
-          <w:szCs w:val="48"/>
+          <w:sz w:val="36"/>
+          <w:szCs w:val="36"/>
         </w:rPr>
         <w:t>DTY Spring 2019</w:t>
       </w:r>
@@ -42,72 +42,116 @@
       <w:pPr>
         <w:jc w:val="center"/>
         <w:rPr>
-          <w:rFonts w:ascii="Ace Sans Demo" w:hAnsi="Ace Sans Demo" w:cstheme="majorHAnsi"/>
-          <w:sz w:val="48"/>
-          <w:szCs w:val="48"/>
-        </w:rPr>
-      </w:pPr>
+          <w:rFonts w:asciiTheme="majorHAnsi" w:hAnsiTheme="majorHAnsi" w:cstheme="majorHAnsi"/>
+          <w:sz w:val="30"/>
+          <w:szCs w:val="30"/>
+        </w:rPr>
+      </w:pPr>
+      <w:r>
+        <w:rPr>
+          <w:rFonts w:asciiTheme="majorHAnsi" w:hAnsiTheme="majorHAnsi" w:cstheme="majorHAnsi"/>
+          <w:sz w:val="30"/>
+          <w:szCs w:val="30"/>
+        </w:rPr>
+        <w:t>Sujet choisi : Réalisation d’un site de gestion de note de frais</w:t>
+      </w:r>
+      <w:r>
+        <w:rPr>
+          <w:rFonts w:asciiTheme="majorHAnsi" w:hAnsiTheme="majorHAnsi" w:cstheme="majorHAnsi"/>
+          <w:sz w:val="30"/>
+          <w:szCs w:val="30"/>
+        </w:rPr>
+        <w:t xml:space="preserve"> </w:t>
+      </w:r>
     </w:p>
     <w:p>
       <w:pPr>
         <w:jc w:val="center"/>
         <w:rPr>
           <w:rFonts w:asciiTheme="majorHAnsi" w:hAnsiTheme="majorHAnsi" w:cstheme="majorHAnsi"/>
-          <w:sz w:val="40"/>
-          <w:szCs w:val="40"/>
-        </w:rPr>
-      </w:pPr>
-      <w:r>
-        <w:rPr>
-          <w:rFonts w:asciiTheme="majorHAnsi" w:hAnsiTheme="majorHAnsi" w:cstheme="majorHAnsi"/>
-          <w:sz w:val="40"/>
-          <w:szCs w:val="40"/>
-        </w:rPr>
-        <w:t xml:space="preserve">Sujet choisi : Réalisation d’un site de gestion de note de frais </w:t>
-      </w:r>
-    </w:p>
-    <w:p>
-      <w:pPr>
-        <w:jc w:val="both"/>
-        <w:rPr>
-          <w:rFonts w:asciiTheme="majorHAnsi" w:hAnsiTheme="majorHAnsi" w:cstheme="majorHAnsi"/>
-          <w:sz w:val="40"/>
-          <w:szCs w:val="40"/>
-        </w:rPr>
-      </w:pPr>
-    </w:p>
-    <w:p>
-      <w:pPr>
-        <w:jc w:val="both"/>
+          <w:sz w:val="30"/>
+          <w:szCs w:val="30"/>
+        </w:rPr>
+      </w:pPr>
+    </w:p>
+    <w:p>
+      <w:pPr>
+        <w:jc w:val="both"/>
+        <w:rPr>
+          <w:rFonts w:asciiTheme="majorHAnsi" w:hAnsiTheme="majorHAnsi" w:cstheme="majorHAnsi"/>
+        </w:rPr>
+      </w:pPr>
+      <w:r>
         <w:rPr>
           <w:rFonts w:asciiTheme="majorHAnsi" w:hAnsiTheme="majorHAnsi" w:cstheme="majorHAnsi"/>
           <w:sz w:val="24"/>
           <w:szCs w:val="24"/>
         </w:rPr>
-      </w:pPr>
+        <w:t xml:space="preserve"> </w:t>
+      </w:r>
       <w:r>
         <w:rPr>
           <w:rFonts w:asciiTheme="majorHAnsi" w:hAnsiTheme="majorHAnsi" w:cstheme="majorHAnsi"/>
           <w:sz w:val="24"/>
           <w:szCs w:val="24"/>
         </w:rPr>
-        <w:t xml:space="preserve"> Avant d’entamer ce bref rapport résumant l’avancée de mon projet, je tiens à préciser qu’à cause de divers impératifs (je ne disposais pas d’un ordinateur avec accès internet durant mon stage d’été qui a eu lieu en Chine, et je m’occupais début Septembre de l’organisation de l’intégration des premières années) je n’ai commencé à travailler sur ce projet mi -septembre. J’ai choisi le sujet du site de gestion de note de frais car il me semblait le plus simple à prendre en main au niveau de l’architecture et qu’il contenait un certain nombre de points que je voulais être capable de maîtriser, au vu du délai assez court dont je disposais. </w:t>
-      </w:r>
-    </w:p>
-    <w:p>
-      <w:pPr>
-        <w:jc w:val="both"/>
-        <w:rPr>
-          <w:rFonts w:asciiTheme="majorHAnsi" w:hAnsiTheme="majorHAnsi" w:cstheme="majorHAnsi"/>
-          <w:sz w:val="24"/>
-          <w:szCs w:val="24"/>
-        </w:rPr>
-      </w:pPr>
-      <w:r>
-        <w:rPr>
-          <w:rFonts w:asciiTheme="majorHAnsi" w:hAnsiTheme="majorHAnsi" w:cstheme="majorHAnsi"/>
-          <w:sz w:val="24"/>
-          <w:szCs w:val="24"/>
+        <w:t xml:space="preserve">  </w:t>
+      </w:r>
+      <w:r>
+        <w:rPr>
+          <w:rFonts w:asciiTheme="majorHAnsi" w:hAnsiTheme="majorHAnsi" w:cstheme="majorHAnsi"/>
+        </w:rPr>
+        <w:t xml:space="preserve">Avant d’entamer ce bref rapport résumant l’avancée de mon projet, je tiens à préciser qu’à cause de divers impératifs (je ne disposais pas d’un ordinateur avec accès internet durant mon stage d’été qui a eu lieu en Chine, et je m’occupais début Septembre de l’organisation de l’intégration des premières années) je n’ai </w:t>
+      </w:r>
+      <w:r>
+        <w:rPr>
+          <w:rFonts w:asciiTheme="majorHAnsi" w:hAnsiTheme="majorHAnsi" w:cstheme="majorHAnsi"/>
+        </w:rPr>
+        <w:t xml:space="preserve">pu </w:t>
+      </w:r>
+      <w:r>
+        <w:rPr>
+          <w:rFonts w:asciiTheme="majorHAnsi" w:hAnsiTheme="majorHAnsi" w:cstheme="majorHAnsi"/>
+        </w:rPr>
+        <w:t xml:space="preserve">commencé à travailler sur ce projet mi -septembre. J’ai choisi le sujet du site de gestion de note de frais car il me semblait le plus simple à prendre en main au niveau de l’architecture et qu’il contenait un certain nombre de points que je voulais être capable de maîtriser, au vu du délai assez court dont je disposais. </w:t>
+      </w:r>
+    </w:p>
+    <w:p>
+      <w:pPr>
+        <w:jc w:val="both"/>
+        <w:rPr>
+          <w:rFonts w:asciiTheme="majorHAnsi" w:hAnsiTheme="majorHAnsi" w:cstheme="majorHAnsi"/>
+        </w:rPr>
+      </w:pPr>
+      <w:r>
+        <w:rPr>
+          <w:rFonts w:asciiTheme="majorHAnsi" w:hAnsiTheme="majorHAnsi" w:cstheme="majorHAnsi"/>
+        </w:rPr>
+        <w:t>J’ai choisi d’utiliser la stack MEAN avec un côté client géré par Angular, le serveur fourni par NodeJs et Express et MongoDB comme base de donnée</w:t>
+      </w:r>
+      <w:r>
+        <w:rPr>
+          <w:rFonts w:asciiTheme="majorHAnsi" w:hAnsiTheme="majorHAnsi" w:cstheme="majorHAnsi"/>
+        </w:rPr>
+        <w:t>s</w:t>
+      </w:r>
+      <w:r>
+        <w:rPr>
+          <w:rFonts w:asciiTheme="majorHAnsi" w:hAnsiTheme="majorHAnsi" w:cstheme="majorHAnsi"/>
+        </w:rPr>
+        <w:t>.</w:t>
+      </w:r>
+    </w:p>
+    <w:p>
+      <w:pPr>
+        <w:jc w:val="both"/>
+        <w:rPr>
+          <w:rFonts w:asciiTheme="majorHAnsi" w:hAnsiTheme="majorHAnsi" w:cstheme="majorHAnsi"/>
+        </w:rPr>
+      </w:pPr>
+      <w:r>
+        <w:rPr>
+          <w:rFonts w:asciiTheme="majorHAnsi" w:hAnsiTheme="majorHAnsi" w:cstheme="majorHAnsi"/>
         </w:rPr>
         <w:t xml:space="preserve">J’ai finalement été capable de mettre en œuvre les points suivants : </w:t>
       </w:r>
@@ -122,15 +166,11 @@
         <w:jc w:val="both"/>
         <w:rPr>
           <w:rFonts w:asciiTheme="majorHAnsi" w:hAnsiTheme="majorHAnsi" w:cstheme="majorHAnsi"/>
-          <w:sz w:val="24"/>
-          <w:szCs w:val="24"/>
-        </w:rPr>
-      </w:pPr>
-      <w:r>
-        <w:rPr>
-          <w:rFonts w:asciiTheme="majorHAnsi" w:hAnsiTheme="majorHAnsi" w:cstheme="majorHAnsi"/>
-          <w:sz w:val="24"/>
-          <w:szCs w:val="24"/>
+        </w:rPr>
+      </w:pPr>
+      <w:r>
+        <w:rPr>
+          <w:rFonts w:asciiTheme="majorHAnsi" w:hAnsiTheme="majorHAnsi" w:cstheme="majorHAnsi"/>
         </w:rPr>
         <w:t>Utilisation de Bootstrap pour la mise en page</w:t>
       </w:r>
@@ -145,71 +185,13 @@
         <w:jc w:val="both"/>
         <w:rPr>
           <w:rFonts w:asciiTheme="majorHAnsi" w:hAnsiTheme="majorHAnsi" w:cstheme="majorHAnsi"/>
-          <w:sz w:val="24"/>
-          <w:szCs w:val="24"/>
-        </w:rPr>
-      </w:pPr>
-      <w:r>
-        <w:rPr>
-          <w:rFonts w:asciiTheme="majorHAnsi" w:hAnsiTheme="majorHAnsi" w:cstheme="majorHAnsi"/>
-          <w:sz w:val="24"/>
-          <w:szCs w:val="24"/>
-        </w:rPr>
-        <w:t xml:space="preserve">Création d’un </w:t>
-      </w:r>
-      <w:proofErr w:type="spellStart"/>
-      <w:r>
-        <w:rPr>
-          <w:rFonts w:asciiTheme="majorHAnsi" w:hAnsiTheme="majorHAnsi" w:cstheme="majorHAnsi"/>
-          <w:sz w:val="24"/>
-          <w:szCs w:val="24"/>
-        </w:rPr>
-        <w:t>back</w:t>
-      </w:r>
-      <w:proofErr w:type="spellEnd"/>
-      <w:r>
-        <w:rPr>
-          <w:rFonts w:asciiTheme="majorHAnsi" w:hAnsiTheme="majorHAnsi" w:cstheme="majorHAnsi"/>
-          <w:sz w:val="24"/>
-          <w:szCs w:val="24"/>
-        </w:rPr>
-        <w:t xml:space="preserve"> (</w:t>
-      </w:r>
-      <w:proofErr w:type="spellStart"/>
-      <w:r>
-        <w:rPr>
-          <w:rFonts w:asciiTheme="majorHAnsi" w:hAnsiTheme="majorHAnsi" w:cstheme="majorHAnsi"/>
-          <w:sz w:val="24"/>
-          <w:szCs w:val="24"/>
-        </w:rPr>
-        <w:t>Nodejs</w:t>
-      </w:r>
-      <w:proofErr w:type="spellEnd"/>
-      <w:r>
-        <w:rPr>
-          <w:rFonts w:asciiTheme="majorHAnsi" w:hAnsiTheme="majorHAnsi" w:cstheme="majorHAnsi"/>
-          <w:sz w:val="24"/>
-          <w:szCs w:val="24"/>
-        </w:rPr>
-        <w:t xml:space="preserve"> et express) et d’un front (</w:t>
-      </w:r>
-      <w:proofErr w:type="spellStart"/>
-      <w:r>
-        <w:rPr>
-          <w:rFonts w:asciiTheme="majorHAnsi" w:hAnsiTheme="majorHAnsi" w:cstheme="majorHAnsi"/>
-          <w:sz w:val="24"/>
-          <w:szCs w:val="24"/>
-        </w:rPr>
-        <w:t>Angular</w:t>
-      </w:r>
-      <w:proofErr w:type="spellEnd"/>
-      <w:r>
-        <w:rPr>
-          <w:rFonts w:asciiTheme="majorHAnsi" w:hAnsiTheme="majorHAnsi" w:cstheme="majorHAnsi"/>
-          <w:sz w:val="24"/>
-          <w:szCs w:val="24"/>
-        </w:rPr>
-        <w:t xml:space="preserve">) fonctionnant en collaboration </w:t>
+        </w:rPr>
+      </w:pPr>
+      <w:r>
+        <w:rPr>
+          <w:rFonts w:asciiTheme="majorHAnsi" w:hAnsiTheme="majorHAnsi" w:cstheme="majorHAnsi"/>
+        </w:rPr>
+        <w:t xml:space="preserve">Création d’un back (Nodejs et express) et d’un front (Angular) fonctionnant en collaboration </w:t>
       </w:r>
     </w:p>
     <w:p>
@@ -222,15 +204,11 @@
         <w:jc w:val="both"/>
         <w:rPr>
           <w:rFonts w:asciiTheme="majorHAnsi" w:hAnsiTheme="majorHAnsi" w:cstheme="majorHAnsi"/>
-          <w:sz w:val="24"/>
-          <w:szCs w:val="24"/>
-        </w:rPr>
-      </w:pPr>
-      <w:r>
-        <w:rPr>
-          <w:rFonts w:asciiTheme="majorHAnsi" w:hAnsiTheme="majorHAnsi" w:cstheme="majorHAnsi"/>
-          <w:sz w:val="24"/>
-          <w:szCs w:val="24"/>
+        </w:rPr>
+      </w:pPr>
+      <w:r>
+        <w:rPr>
+          <w:rFonts w:asciiTheme="majorHAnsi" w:hAnsiTheme="majorHAnsi" w:cstheme="majorHAnsi"/>
         </w:rPr>
         <w:t xml:space="preserve">Possibilité de poster, consulter, modifier et supprimer des notes de frais </w:t>
       </w:r>
@@ -245,28 +223,14 @@
         <w:jc w:val="both"/>
         <w:rPr>
           <w:rFonts w:asciiTheme="majorHAnsi" w:hAnsiTheme="majorHAnsi" w:cstheme="majorHAnsi"/>
-          <w:sz w:val="24"/>
-          <w:szCs w:val="24"/>
-        </w:rPr>
-      </w:pPr>
-      <w:r>
-        <w:rPr>
-          <w:rFonts w:asciiTheme="majorHAnsi" w:hAnsiTheme="majorHAnsi" w:cstheme="majorHAnsi"/>
-          <w:sz w:val="24"/>
-          <w:szCs w:val="24"/>
-        </w:rPr>
-        <w:t xml:space="preserve">Mise en place de différentes routes sur le front accessible grâce à une </w:t>
-      </w:r>
-      <w:proofErr w:type="spellStart"/>
-      <w:r>
-        <w:rPr>
-          <w:rFonts w:asciiTheme="majorHAnsi" w:hAnsiTheme="majorHAnsi" w:cstheme="majorHAnsi"/>
-          <w:sz w:val="24"/>
-          <w:szCs w:val="24"/>
-        </w:rPr>
-        <w:t>navbar</w:t>
-      </w:r>
-      <w:proofErr w:type="spellEnd"/>
+        </w:rPr>
+      </w:pPr>
+      <w:r>
+        <w:rPr>
+          <w:rFonts w:asciiTheme="majorHAnsi" w:hAnsiTheme="majorHAnsi" w:cstheme="majorHAnsi"/>
+        </w:rPr>
+        <w:t>Mise en place de différentes routes sur le front accessible grâce à une navbar</w:t>
+      </w:r>
     </w:p>
     <w:p>
       <w:pPr>
@@ -278,25 +242,25 @@
         <w:jc w:val="both"/>
         <w:rPr>
           <w:rFonts w:asciiTheme="majorHAnsi" w:hAnsiTheme="majorHAnsi" w:cstheme="majorHAnsi"/>
-          <w:sz w:val="24"/>
-          <w:szCs w:val="24"/>
-        </w:rPr>
-      </w:pPr>
-      <w:r>
-        <w:rPr>
-          <w:rFonts w:asciiTheme="majorHAnsi" w:hAnsiTheme="majorHAnsi" w:cstheme="majorHAnsi"/>
-          <w:sz w:val="24"/>
-          <w:szCs w:val="24"/>
+        </w:rPr>
+      </w:pPr>
+      <w:r>
+        <w:rPr>
+          <w:rFonts w:asciiTheme="majorHAnsi" w:hAnsiTheme="majorHAnsi" w:cstheme="majorHAnsi"/>
         </w:rPr>
         <w:t xml:space="preserve">Mise en place d’une architecture permettant la connexion </w:t>
       </w:r>
       <w:r>
         <w:rPr>
           <w:rFonts w:asciiTheme="majorHAnsi" w:hAnsiTheme="majorHAnsi" w:cstheme="majorHAnsi"/>
-          <w:sz w:val="24"/>
-          <w:szCs w:val="24"/>
         </w:rPr>
         <w:t xml:space="preserve">ou l’enregistrement d’un compte utilisateur </w:t>
+      </w:r>
+      <w:r>
+        <w:rPr>
+          <w:rFonts w:asciiTheme="majorHAnsi" w:hAnsiTheme="majorHAnsi" w:cstheme="majorHAnsi"/>
+        </w:rPr>
+        <w:t>à l’aide du module passport</w:t>
       </w:r>
     </w:p>
     <w:p>
@@ -309,23 +273,188 @@
         <w:jc w:val="both"/>
         <w:rPr>
           <w:rFonts w:asciiTheme="majorHAnsi" w:hAnsiTheme="majorHAnsi" w:cstheme="majorHAnsi"/>
+        </w:rPr>
+      </w:pPr>
+      <w:r>
+        <w:rPr>
+          <w:rFonts w:asciiTheme="majorHAnsi" w:hAnsiTheme="majorHAnsi" w:cstheme="majorHAnsi"/>
+        </w:rPr>
+        <w:t xml:space="preserve">Création de vue spécifique à un utilisateur connecté </w:t>
+      </w:r>
+    </w:p>
+    <w:p>
+      <w:pPr>
+        <w:pStyle w:val="Paragraphedeliste"/>
+        <w:jc w:val="both"/>
+        <w:rPr>
+          <w:rFonts w:asciiTheme="majorHAnsi" w:hAnsiTheme="majorHAnsi" w:cstheme="majorHAnsi"/>
+        </w:rPr>
+      </w:pPr>
+    </w:p>
+    <w:p>
+      <w:pPr>
+        <w:pStyle w:val="Paragraphedeliste"/>
+        <w:jc w:val="both"/>
+        <w:rPr>
+          <w:rFonts w:asciiTheme="majorHAnsi" w:hAnsiTheme="majorHAnsi" w:cstheme="majorHAnsi"/>
+        </w:rPr>
+      </w:pPr>
+    </w:p>
+    <w:p>
+      <w:pPr>
+        <w:pStyle w:val="Paragraphedeliste"/>
+        <w:ind w:left="0"/>
+        <w:jc w:val="both"/>
+        <w:rPr>
+          <w:rFonts w:asciiTheme="majorHAnsi" w:hAnsiTheme="majorHAnsi" w:cstheme="majorHAnsi"/>
+        </w:rPr>
+      </w:pPr>
+      <w:r>
+        <w:rPr>
+          <w:rFonts w:asciiTheme="majorHAnsi" w:hAnsiTheme="majorHAnsi" w:cstheme="majorHAnsi"/>
+        </w:rPr>
+        <w:t xml:space="preserve">   </w:t>
+      </w:r>
+      <w:r>
+        <w:rPr>
+          <w:rFonts w:asciiTheme="majorHAnsi" w:hAnsiTheme="majorHAnsi" w:cstheme="majorHAnsi"/>
+        </w:rPr>
+        <w:t xml:space="preserve">En ce qui concerne la connexion à un compte utilisateur à l’aide du module passport, j’ai été </w:t>
+      </w:r>
+      <w:r>
+        <w:rPr>
+          <w:rFonts w:asciiTheme="majorHAnsi" w:hAnsiTheme="majorHAnsi" w:cstheme="majorHAnsi"/>
+        </w:rPr>
+        <w:t xml:space="preserve">confrontée à un bug que je n’ai pas réussi à résoudre à temps. Le front semble dans l’impossibilité de faire aboutir ses requêtes auprès du back (uniquement dans le cas des comptes utilisateurs, les requêtes fonctionnent lorsqu’ils s’agit de manipuler des notes de frais). Je pense qu’il s’agit d’un problème de CORS, et j’ai ajouté les options de withCredentials mais cela ne fonctionne toujours pas. Je pense avoir un peu manqué de temps pour bien travailler et assimiler cette partie, cela est dû à ma mauvaise estimation du temps libre dont je disposais lors de la semaine de jeu d’entreprise. </w:t>
+      </w:r>
+    </w:p>
+    <w:p>
+      <w:pPr>
+        <w:pStyle w:val="Paragraphedeliste"/>
+        <w:ind w:left="0"/>
+        <w:jc w:val="both"/>
+        <w:rPr>
+          <w:rFonts w:asciiTheme="majorHAnsi" w:hAnsiTheme="majorHAnsi" w:cstheme="majorHAnsi"/>
+        </w:rPr>
+      </w:pPr>
+      <w:r>
+        <w:rPr>
+          <w:rFonts w:asciiTheme="majorHAnsi" w:hAnsiTheme="majorHAnsi" w:cstheme="majorHAnsi"/>
+        </w:rPr>
+        <w:t xml:space="preserve">J’ai donc ajouté un bouton en bas de la page d’inscription qui permet d’avoir accès à l’interface utilisateur que j’ai construite sans avoir besoin de se connecter. </w:t>
+      </w:r>
+    </w:p>
+    <w:p>
+      <w:pPr>
+        <w:pStyle w:val="Paragraphedeliste"/>
+        <w:ind w:left="0"/>
+        <w:jc w:val="both"/>
+        <w:rPr>
+          <w:rFonts w:asciiTheme="majorHAnsi" w:hAnsiTheme="majorHAnsi" w:cstheme="majorHAnsi"/>
+          <w:u w:val="single"/>
+        </w:rPr>
+      </w:pPr>
+    </w:p>
+    <w:p>
+      <w:pPr>
+        <w:pStyle w:val="Paragraphedeliste"/>
+        <w:ind w:left="0"/>
+        <w:jc w:val="both"/>
+        <w:rPr>
+          <w:rFonts w:asciiTheme="majorHAnsi" w:hAnsiTheme="majorHAnsi" w:cstheme="majorHAnsi"/>
+        </w:rPr>
+      </w:pPr>
+      <w:r>
+        <w:rPr>
+          <w:rFonts w:asciiTheme="majorHAnsi" w:hAnsiTheme="majorHAnsi" w:cstheme="majorHAnsi"/>
+        </w:rPr>
+        <w:t xml:space="preserve">   </w:t>
+      </w:r>
+      <w:r>
+        <w:rPr>
+          <w:rFonts w:asciiTheme="majorHAnsi" w:hAnsiTheme="majorHAnsi" w:cstheme="majorHAnsi"/>
+        </w:rPr>
+        <w:t>Je suis consciente que je n’ai pas réussi à réaliser tous les critères qui étaient demandés</w:t>
+      </w:r>
+      <w:r>
+        <w:rPr>
+          <w:rFonts w:asciiTheme="majorHAnsi" w:hAnsiTheme="majorHAnsi" w:cstheme="majorHAnsi"/>
+        </w:rPr>
+        <w:t xml:space="preserve"> par le sujet</w:t>
+      </w:r>
+      <w:r>
+        <w:rPr>
+          <w:rFonts w:asciiTheme="majorHAnsi" w:hAnsiTheme="majorHAnsi" w:cstheme="majorHAnsi"/>
+        </w:rPr>
+        <w:t>. J’ai néanmoins passé un nombre conséquent d’heures sur ce projet, car j’ai vraiment voulu étudier en détail le fonctionnement des frame</w:t>
+      </w:r>
+      <w:r>
+        <w:rPr>
+          <w:rFonts w:asciiTheme="majorHAnsi" w:hAnsiTheme="majorHAnsi" w:cstheme="majorHAnsi"/>
+        </w:rPr>
+        <w:t>works utilisés</w:t>
+      </w:r>
+      <w:r>
+        <w:rPr>
+          <w:rFonts w:asciiTheme="majorHAnsi" w:hAnsiTheme="majorHAnsi" w:cstheme="majorHAnsi"/>
+        </w:rPr>
+        <w:t xml:space="preserve"> et comprendre ce que je réalisais, même si je m’aidais de tutos. Beaucoup de temps a aussi été consacré au debug du code qui, au fur et à mesure qu’il devenait plus complexe, laissait apparaît</w:t>
+      </w:r>
+      <w:r>
+        <w:rPr>
+          <w:rFonts w:asciiTheme="majorHAnsi" w:hAnsiTheme="majorHAnsi" w:cstheme="majorHAnsi"/>
+        </w:rPr>
+        <w:t>re des erreurs parfois obscures</w:t>
+      </w:r>
+      <w:r>
+        <w:rPr>
+          <w:rFonts w:asciiTheme="majorHAnsi" w:hAnsiTheme="majorHAnsi" w:cstheme="majorHAnsi"/>
+        </w:rPr>
+        <w:t xml:space="preserve">. J’ai cru plusieurs fois ne jamais trouver la solution à certains problèmes, et le temps passé à déchiffrer des commentaires sur les forums spécialisés a été payant en terme de compréhension globale.  Je suis réellement satisfaite des progrès que j’ai accompli et, même si il me </w:t>
+      </w:r>
+      <w:r>
+        <w:rPr>
+          <w:rFonts w:asciiTheme="majorHAnsi" w:hAnsiTheme="majorHAnsi" w:cstheme="majorHAnsi"/>
+        </w:rPr>
+        <w:t>reste certainement des points à maîtriser, j’ai l’impression d’avoir</w:t>
+      </w:r>
+      <w:r>
+        <w:rPr>
+          <w:rFonts w:asciiTheme="majorHAnsi" w:hAnsiTheme="majorHAnsi" w:cstheme="majorHAnsi"/>
+        </w:rPr>
+        <w:t xml:space="preserve"> franchi un cap de compétences.</w:t>
+      </w:r>
+      <w:r>
+        <w:rPr>
+          <w:rFonts w:asciiTheme="majorHAnsi" w:hAnsiTheme="majorHAnsi" w:cstheme="majorHAnsi"/>
+        </w:rPr>
+        <w:t xml:space="preserve"> </w:t>
+      </w:r>
+    </w:p>
+    <w:p>
+      <w:pPr>
+        <w:pStyle w:val="Paragraphedeliste"/>
+        <w:jc w:val="both"/>
+        <w:rPr>
+          <w:rFonts w:asciiTheme="majorHAnsi" w:hAnsiTheme="majorHAnsi" w:cstheme="majorHAnsi"/>
           <w:sz w:val="24"/>
           <w:szCs w:val="24"/>
         </w:rPr>
       </w:pPr>
-      <w:r>
+    </w:p>
+    <w:p>
+      <w:pPr>
+        <w:pStyle w:val="Paragraphedeliste"/>
+        <w:jc w:val="both"/>
         <w:rPr>
           <w:rFonts w:asciiTheme="majorHAnsi" w:hAnsiTheme="majorHAnsi" w:cstheme="majorHAnsi"/>
           <w:sz w:val="24"/>
           <w:szCs w:val="24"/>
         </w:rPr>
-        <w:t xml:space="preserve">Création de vue spécifique à un utilisateur connecté </w:t>
-      </w:r>
-    </w:p>
-    <w:p>
-      <w:pPr>
-        <w:pStyle w:val="Paragraphedeliste"/>
-        <w:jc w:val="both"/>
+      </w:pPr>
+    </w:p>
+    <w:p>
+      <w:pPr>
         <w:rPr>
           <w:rFonts w:asciiTheme="majorHAnsi" w:hAnsiTheme="majorHAnsi" w:cstheme="majorHAnsi"/>
           <w:sz w:val="24"/>
@@ -333,128 +462,13 @@
         </w:rPr>
       </w:pPr>
     </w:p>
-    <w:p>
-      <w:pPr>
-        <w:pStyle w:val="Paragraphedeliste"/>
-        <w:jc w:val="both"/>
-        <w:rPr>
-          <w:rFonts w:asciiTheme="majorHAnsi" w:hAnsiTheme="majorHAnsi" w:cstheme="majorHAnsi"/>
-          <w:sz w:val="24"/>
-          <w:szCs w:val="24"/>
-        </w:rPr>
-      </w:pPr>
-    </w:p>
-    <w:p>
-      <w:pPr>
-        <w:pStyle w:val="Paragraphedeliste"/>
-        <w:jc w:val="both"/>
-        <w:rPr>
-          <w:rFonts w:asciiTheme="majorHAnsi" w:hAnsiTheme="majorHAnsi" w:cstheme="majorHAnsi"/>
-          <w:sz w:val="24"/>
-          <w:szCs w:val="24"/>
-        </w:rPr>
-      </w:pPr>
-      <w:r>
-        <w:rPr>
-          <w:rFonts w:asciiTheme="majorHAnsi" w:hAnsiTheme="majorHAnsi" w:cstheme="majorHAnsi"/>
-          <w:sz w:val="24"/>
-          <w:szCs w:val="24"/>
-        </w:rPr>
-        <w:t xml:space="preserve">Je suis consciente que je n’ai pas réussi à réaliser tous les critères qui étaient demandés. J’ai néanmoins passé un nombre conséquent d’heures sur ce projet, car j’ai vraiment voulu étudier en détail le fonctionnement des </w:t>
-      </w:r>
-      <w:proofErr w:type="spellStart"/>
-      <w:r>
-        <w:rPr>
-          <w:rFonts w:asciiTheme="majorHAnsi" w:hAnsiTheme="majorHAnsi" w:cstheme="majorHAnsi"/>
-          <w:sz w:val="24"/>
-          <w:szCs w:val="24"/>
-        </w:rPr>
-        <w:t>frameworks</w:t>
-      </w:r>
-      <w:proofErr w:type="spellEnd"/>
-      <w:r>
-        <w:rPr>
-          <w:rFonts w:asciiTheme="majorHAnsi" w:hAnsiTheme="majorHAnsi" w:cstheme="majorHAnsi"/>
-          <w:sz w:val="24"/>
-          <w:szCs w:val="24"/>
-        </w:rPr>
-        <w:t xml:space="preserve"> </w:t>
-      </w:r>
-      <w:proofErr w:type="gramStart"/>
-      <w:r>
-        <w:rPr>
-          <w:rFonts w:asciiTheme="majorHAnsi" w:hAnsiTheme="majorHAnsi" w:cstheme="majorHAnsi"/>
-          <w:sz w:val="24"/>
-          <w:szCs w:val="24"/>
-        </w:rPr>
-        <w:t>utilisés  et</w:t>
-      </w:r>
-      <w:proofErr w:type="gramEnd"/>
-      <w:r>
-        <w:rPr>
-          <w:rFonts w:asciiTheme="majorHAnsi" w:hAnsiTheme="majorHAnsi" w:cstheme="majorHAnsi"/>
-          <w:sz w:val="24"/>
-          <w:szCs w:val="24"/>
-        </w:rPr>
-        <w:t xml:space="preserve"> comprendre ce que je réalisais, même si je m’aidais de tutos. Beaucoup de temps a aussi été consacré au </w:t>
-      </w:r>
-      <w:proofErr w:type="spellStart"/>
-      <w:r>
-        <w:rPr>
-          <w:rFonts w:asciiTheme="majorHAnsi" w:hAnsiTheme="majorHAnsi" w:cstheme="majorHAnsi"/>
-          <w:sz w:val="24"/>
-          <w:szCs w:val="24"/>
-        </w:rPr>
-        <w:t>debug</w:t>
-      </w:r>
-      <w:proofErr w:type="spellEnd"/>
-      <w:r>
-        <w:rPr>
-          <w:rFonts w:asciiTheme="majorHAnsi" w:hAnsiTheme="majorHAnsi" w:cstheme="majorHAnsi"/>
-          <w:sz w:val="24"/>
-          <w:szCs w:val="24"/>
-        </w:rPr>
-        <w:t xml:space="preserve"> du code qui, au fur et à mesure qu’il devenait plus complexe, laissait apparaître des erreurs très complexes. J’ai cru plusieurs fois ne jamais trouver la solution à certains problèmes, et le temps passé à déchiffrer des commentaires sur les forums spécialisés a été payant </w:t>
-      </w:r>
-      <w:proofErr w:type="gramStart"/>
-      <w:r>
-        <w:rPr>
-          <w:rFonts w:asciiTheme="majorHAnsi" w:hAnsiTheme="majorHAnsi" w:cstheme="majorHAnsi"/>
-          <w:sz w:val="24"/>
-          <w:szCs w:val="24"/>
-        </w:rPr>
-        <w:t>en terme de</w:t>
-      </w:r>
-      <w:proofErr w:type="gramEnd"/>
-      <w:r>
-        <w:rPr>
-          <w:rFonts w:asciiTheme="majorHAnsi" w:hAnsiTheme="majorHAnsi" w:cstheme="majorHAnsi"/>
-          <w:sz w:val="24"/>
-          <w:szCs w:val="24"/>
-        </w:rPr>
-        <w:t xml:space="preserve"> compréhension globale.  Je suis réellement satisfaite des progrès que j’ai accompli et, même si il me </w:t>
-      </w:r>
-      <w:r>
-        <w:rPr>
-          <w:rFonts w:asciiTheme="majorHAnsi" w:hAnsiTheme="majorHAnsi" w:cstheme="majorHAnsi"/>
-          <w:sz w:val="24"/>
-          <w:szCs w:val="24"/>
-        </w:rPr>
-        <w:t xml:space="preserve">reste certainement des points à maîtriser, j’ai l’impression d’avoir franchi un cap de compétences. </w:t>
-      </w:r>
-      <w:bookmarkStart w:id="0" w:name="_GoBack"/>
-      <w:bookmarkEnd w:id="0"/>
-    </w:p>
-    <w:p>
-      <w:pPr>
-        <w:rPr>
-          <w:rFonts w:asciiTheme="majorHAnsi" w:hAnsiTheme="majorHAnsi" w:cstheme="majorHAnsi"/>
-          <w:sz w:val="24"/>
-          <w:szCs w:val="24"/>
-        </w:rPr>
-      </w:pPr>
-    </w:p>
     <w:sectPr>
+      <w:headerReference w:type="even" r:id="rId7"/>
+      <w:headerReference w:type="default" r:id="rId8"/>
+      <w:footerReference w:type="even" r:id="rId9"/>
+      <w:footerReference w:type="default" r:id="rId10"/>
+      <w:headerReference w:type="first" r:id="rId11"/>
+      <w:footerReference w:type="first" r:id="rId12"/>
       <w:pgSz w:w="11906" w:h="16838"/>
       <w:pgMar w:top="1417" w:right="1417" w:bottom="1417" w:left="1417" w:header="708" w:footer="708" w:gutter="0"/>
       <w:cols w:space="708"/>
@@ -462,6 +476,131 @@
     </w:sectPr>
   </w:body>
 </w:document>
+</file>
+
+<file path=word/endnotes.xml><?xml version="1.0" encoding="utf-8"?>
+<w:endnotes xmlns:wpc="http://schemas.microsoft.com/office/word/2010/wordprocessingCanvas" xmlns:cx="http://schemas.microsoft.com/office/drawing/2014/chartex" xmlns:cx1="http://schemas.microsoft.com/office/drawing/2015/9/8/chartex" xmlns:cx2="http://schemas.microsoft.com/office/drawing/2015/10/21/chartex" xmlns:cx3="http://schemas.microsoft.com/office/drawing/2016/5/9/chartex" xmlns:cx4="http://schemas.microsoft.com/office/drawing/2016/5/10/chartex" xmlns:cx5="http://schemas.microsoft.com/office/drawing/2016/5/11/chartex" xmlns:cx6="http://schemas.microsoft.com/office/drawing/2016/5/12/chartex" xmlns:cx7="http://schemas.microsoft.com/office/drawing/2016/5/13/chartex" xmlns:cx8="http://schemas.microsoft.com/office/drawing/2016/5/14/chartex" xmlns:mc="http://schemas.openxmlformats.org/markup-compatibility/2006" xmlns:aink="http://schemas.microsoft.com/office/drawing/2016/ink" xmlns:am3d="http://schemas.microsoft.com/office/drawing/2017/model3d" xmlns:o="urn:schemas-microsoft-com:office:office" xmlns:r="http://schemas.openxmlformats.org/officeDocument/2006/relationships" xmlns:m="http://schemas.openxmlformats.org/officeDocument/2006/math" xmlns:v="urn:schemas-microsoft-com:vml" xmlns:wp14="http://schemas.microsoft.com/office/word/2010/wordprocessingDrawing" xmlns:wp="http://schemas.openxmlformats.org/drawingml/2006/wordprocessingDrawing" xmlns:w10="urn:schemas-microsoft-com:office:word" xmlns:w="http://schemas.openxmlformats.org/wordprocessingml/2006/main" xmlns:w14="http://schemas.microsoft.com/office/word/2010/wordml" xmlns:w15="http://schemas.microsoft.com/office/word/2012/wordml" xmlns:w16cid="http://schemas.microsoft.com/office/word/2016/wordml/cid" xmlns:w16se="http://schemas.microsoft.com/office/word/2015/wordml/symex" xmlns:wpg="http://schemas.microsoft.com/office/word/2010/wordprocessingGroup" xmlns:wpi="http://schemas.microsoft.com/office/word/2010/wordprocessingInk" xmlns:wne="http://schemas.microsoft.com/office/word/2006/wordml" xmlns:wps="http://schemas.microsoft.com/office/word/2010/wordprocessingShape" mc:Ignorable="w14 w15 w16se w16cid wp14">
+  <w:endnote w:type="separator" w:id="-1">
+    <w:p>
+      <w:pPr>
+        <w:spacing w:after="0" w:line="240" w:lineRule="auto"/>
+      </w:pPr>
+      <w:r>
+        <w:separator/>
+      </w:r>
+    </w:p>
+  </w:endnote>
+  <w:endnote w:type="continuationSeparator" w:id="0">
+    <w:p>
+      <w:pPr>
+        <w:spacing w:after="0" w:line="240" w:lineRule="auto"/>
+      </w:pPr>
+      <w:r>
+        <w:continuationSeparator/>
+      </w:r>
+    </w:p>
+  </w:endnote>
+</w:endnotes>
+</file>
+
+<file path=word/footer1.xml><?xml version="1.0" encoding="utf-8"?>
+<w:ftr xmlns:wpc="http://schemas.microsoft.com/office/word/2010/wordprocessingCanvas" xmlns:cx="http://schemas.microsoft.com/office/drawing/2014/chartex" xmlns:cx1="http://schemas.microsoft.com/office/drawing/2015/9/8/chartex" xmlns:cx2="http://schemas.microsoft.com/office/drawing/2015/10/21/chartex" xmlns:cx3="http://schemas.microsoft.com/office/drawing/2016/5/9/chartex" xmlns:cx4="http://schemas.microsoft.com/office/drawing/2016/5/10/chartex" xmlns:cx5="http://schemas.microsoft.com/office/drawing/2016/5/11/chartex" xmlns:cx6="http://schemas.microsoft.com/office/drawing/2016/5/12/chartex" xmlns:cx7="http://schemas.microsoft.com/office/drawing/2016/5/13/chartex" xmlns:cx8="http://schemas.microsoft.com/office/drawing/2016/5/14/chartex" xmlns:mc="http://schemas.openxmlformats.org/markup-compatibility/2006" xmlns:aink="http://schemas.microsoft.com/office/drawing/2016/ink" xmlns:am3d="http://schemas.microsoft.com/office/drawing/2017/model3d" xmlns:o="urn:schemas-microsoft-com:office:office" xmlns:r="http://schemas.openxmlformats.org/officeDocument/2006/relationships" xmlns:m="http://schemas.openxmlformats.org/officeDocument/2006/math" xmlns:v="urn:schemas-microsoft-com:vml" xmlns:wp14="http://schemas.microsoft.com/office/word/2010/wordprocessingDrawing" xmlns:wp="http://schemas.openxmlformats.org/drawingml/2006/wordprocessingDrawing" xmlns:w10="urn:schemas-microsoft-com:office:word" xmlns:w="http://schemas.openxmlformats.org/wordprocessingml/2006/main" xmlns:w14="http://schemas.microsoft.com/office/word/2010/wordml" xmlns:w15="http://schemas.microsoft.com/office/word/2012/wordml" xmlns:w16cid="http://schemas.microsoft.com/office/word/2016/wordml/cid" xmlns:w16se="http://schemas.microsoft.com/office/word/2015/wordml/symex" xmlns:wpg="http://schemas.microsoft.com/office/word/2010/wordprocessingGroup" xmlns:wpi="http://schemas.microsoft.com/office/word/2010/wordprocessingInk" xmlns:wne="http://schemas.microsoft.com/office/word/2006/wordml" xmlns:wps="http://schemas.microsoft.com/office/word/2010/wordprocessingShape" mc:Ignorable="w14 w15 w16se w16cid wp14">
+  <w:p>
+    <w:pPr>
+      <w:pStyle w:val="Pieddepage"/>
+    </w:pPr>
+  </w:p>
+</w:ftr>
+</file>
+
+<file path=word/footer2.xml><?xml version="1.0" encoding="utf-8"?>
+<w:ftr xmlns:wpc="http://schemas.microsoft.com/office/word/2010/wordprocessingCanvas" xmlns:cx="http://schemas.microsoft.com/office/drawing/2014/chartex" xmlns:cx1="http://schemas.microsoft.com/office/drawing/2015/9/8/chartex" xmlns:cx2="http://schemas.microsoft.com/office/drawing/2015/10/21/chartex" xmlns:cx3="http://schemas.microsoft.com/office/drawing/2016/5/9/chartex" xmlns:cx4="http://schemas.microsoft.com/office/drawing/2016/5/10/chartex" xmlns:cx5="http://schemas.microsoft.com/office/drawing/2016/5/11/chartex" xmlns:cx6="http://schemas.microsoft.com/office/drawing/2016/5/12/chartex" xmlns:cx7="http://schemas.microsoft.com/office/drawing/2016/5/13/chartex" xmlns:cx8="http://schemas.microsoft.com/office/drawing/2016/5/14/chartex" xmlns:mc="http://schemas.openxmlformats.org/markup-compatibility/2006" xmlns:aink="http://schemas.microsoft.com/office/drawing/2016/ink" xmlns:am3d="http://schemas.microsoft.com/office/drawing/2017/model3d" xmlns:o="urn:schemas-microsoft-com:office:office" xmlns:r="http://schemas.openxmlformats.org/officeDocument/2006/relationships" xmlns:m="http://schemas.openxmlformats.org/officeDocument/2006/math" xmlns:v="urn:schemas-microsoft-com:vml" xmlns:wp14="http://schemas.microsoft.com/office/word/2010/wordprocessingDrawing" xmlns:wp="http://schemas.openxmlformats.org/drawingml/2006/wordprocessingDrawing" xmlns:w10="urn:schemas-microsoft-com:office:word" xmlns:w="http://schemas.openxmlformats.org/wordprocessingml/2006/main" xmlns:w14="http://schemas.microsoft.com/office/word/2010/wordml" xmlns:w15="http://schemas.microsoft.com/office/word/2012/wordml" xmlns:w16cid="http://schemas.microsoft.com/office/word/2016/wordml/cid" xmlns:w16se="http://schemas.microsoft.com/office/word/2015/wordml/symex" xmlns:wpg="http://schemas.microsoft.com/office/word/2010/wordprocessingGroup" xmlns:wpi="http://schemas.microsoft.com/office/word/2010/wordprocessingInk" xmlns:wne="http://schemas.microsoft.com/office/word/2006/wordml" xmlns:wps="http://schemas.microsoft.com/office/word/2010/wordprocessingShape" mc:Ignorable="w14 w15 w16se w16cid wp14">
+  <w:p>
+    <w:pPr>
+      <w:pStyle w:val="Pieddepage"/>
+    </w:pPr>
+  </w:p>
+</w:ftr>
+</file>
+
+<file path=word/footer3.xml><?xml version="1.0" encoding="utf-8"?>
+<w:ftr xmlns:wpc="http://schemas.microsoft.com/office/word/2010/wordprocessingCanvas" xmlns:cx="http://schemas.microsoft.com/office/drawing/2014/chartex" xmlns:cx1="http://schemas.microsoft.com/office/drawing/2015/9/8/chartex" xmlns:cx2="http://schemas.microsoft.com/office/drawing/2015/10/21/chartex" xmlns:cx3="http://schemas.microsoft.com/office/drawing/2016/5/9/chartex" xmlns:cx4="http://schemas.microsoft.com/office/drawing/2016/5/10/chartex" xmlns:cx5="http://schemas.microsoft.com/office/drawing/2016/5/11/chartex" xmlns:cx6="http://schemas.microsoft.com/office/drawing/2016/5/12/chartex" xmlns:cx7="http://schemas.microsoft.com/office/drawing/2016/5/13/chartex" xmlns:cx8="http://schemas.microsoft.com/office/drawing/2016/5/14/chartex" xmlns:mc="http://schemas.openxmlformats.org/markup-compatibility/2006" xmlns:aink="http://schemas.microsoft.com/office/drawing/2016/ink" xmlns:am3d="http://schemas.microsoft.com/office/drawing/2017/model3d" xmlns:o="urn:schemas-microsoft-com:office:office" xmlns:r="http://schemas.openxmlformats.org/officeDocument/2006/relationships" xmlns:m="http://schemas.openxmlformats.org/officeDocument/2006/math" xmlns:v="urn:schemas-microsoft-com:vml" xmlns:wp14="http://schemas.microsoft.com/office/word/2010/wordprocessingDrawing" xmlns:wp="http://schemas.openxmlformats.org/drawingml/2006/wordprocessingDrawing" xmlns:w10="urn:schemas-microsoft-com:office:word" xmlns:w="http://schemas.openxmlformats.org/wordprocessingml/2006/main" xmlns:w14="http://schemas.microsoft.com/office/word/2010/wordml" xmlns:w15="http://schemas.microsoft.com/office/word/2012/wordml" xmlns:w16cid="http://schemas.microsoft.com/office/word/2016/wordml/cid" xmlns:w16se="http://schemas.microsoft.com/office/word/2015/wordml/symex" xmlns:wpg="http://schemas.microsoft.com/office/word/2010/wordprocessingGroup" xmlns:wpi="http://schemas.microsoft.com/office/word/2010/wordprocessingInk" xmlns:wne="http://schemas.microsoft.com/office/word/2006/wordml" xmlns:wps="http://schemas.microsoft.com/office/word/2010/wordprocessingShape" mc:Ignorable="w14 w15 w16se w16cid wp14">
+  <w:p>
+    <w:pPr>
+      <w:pStyle w:val="Pieddepage"/>
+    </w:pPr>
+  </w:p>
+</w:ftr>
+</file>
+
+<file path=word/footnotes.xml><?xml version="1.0" encoding="utf-8"?>
+<w:footnotes xmlns:wpc="http://schemas.microsoft.com/office/word/2010/wordprocessingCanvas" xmlns:cx="http://schemas.microsoft.com/office/drawing/2014/chartex" xmlns:cx1="http://schemas.microsoft.com/office/drawing/2015/9/8/chartex" xmlns:cx2="http://schemas.microsoft.com/office/drawing/2015/10/21/chartex" xmlns:cx3="http://schemas.microsoft.com/office/drawing/2016/5/9/chartex" xmlns:cx4="http://schemas.microsoft.com/office/drawing/2016/5/10/chartex" xmlns:cx5="http://schemas.microsoft.com/office/drawing/2016/5/11/chartex" xmlns:cx6="http://schemas.microsoft.com/office/drawing/2016/5/12/chartex" xmlns:cx7="http://schemas.microsoft.com/office/drawing/2016/5/13/chartex" xmlns:cx8="http://schemas.microsoft.com/office/drawing/2016/5/14/chartex" xmlns:mc="http://schemas.openxmlformats.org/markup-compatibility/2006" xmlns:aink="http://schemas.microsoft.com/office/drawing/2016/ink" xmlns:am3d="http://schemas.microsoft.com/office/drawing/2017/model3d" xmlns:o="urn:schemas-microsoft-com:office:office" xmlns:r="http://schemas.openxmlformats.org/officeDocument/2006/relationships" xmlns:m="http://schemas.openxmlformats.org/officeDocument/2006/math" xmlns:v="urn:schemas-microsoft-com:vml" xmlns:wp14="http://schemas.microsoft.com/office/word/2010/wordprocessingDrawing" xmlns:wp="http://schemas.openxmlformats.org/drawingml/2006/wordprocessingDrawing" xmlns:w10="urn:schemas-microsoft-com:office:word" xmlns:w="http://schemas.openxmlformats.org/wordprocessingml/2006/main" xmlns:w14="http://schemas.microsoft.com/office/word/2010/wordml" xmlns:w15="http://schemas.microsoft.com/office/word/2012/wordml" xmlns:w16cid="http://schemas.microsoft.com/office/word/2016/wordml/cid" xmlns:w16se="http://schemas.microsoft.com/office/word/2015/wordml/symex" xmlns:wpg="http://schemas.microsoft.com/office/word/2010/wordprocessingGroup" xmlns:wpi="http://schemas.microsoft.com/office/word/2010/wordprocessingInk" xmlns:wne="http://schemas.microsoft.com/office/word/2006/wordml" xmlns:wps="http://schemas.microsoft.com/office/word/2010/wordprocessingShape" mc:Ignorable="w14 w15 w16se w16cid wp14">
+  <w:footnote w:type="separator" w:id="-1">
+    <w:p>
+      <w:pPr>
+        <w:spacing w:after="0" w:line="240" w:lineRule="auto"/>
+      </w:pPr>
+      <w:r>
+        <w:separator/>
+      </w:r>
+    </w:p>
+  </w:footnote>
+  <w:footnote w:type="continuationSeparator" w:id="0">
+    <w:p>
+      <w:pPr>
+        <w:spacing w:after="0" w:line="240" w:lineRule="auto"/>
+      </w:pPr>
+      <w:r>
+        <w:continuationSeparator/>
+      </w:r>
+    </w:p>
+  </w:footnote>
+</w:footnotes>
+</file>
+
+<file path=word/header1.xml><?xml version="1.0" encoding="utf-8"?>
+<w:hdr xmlns:wpc="http://schemas.microsoft.com/office/word/2010/wordprocessingCanvas" xmlns:cx="http://schemas.microsoft.com/office/drawing/2014/chartex" xmlns:cx1="http://schemas.microsoft.com/office/drawing/2015/9/8/chartex" xmlns:cx2="http://schemas.microsoft.com/office/drawing/2015/10/21/chartex" xmlns:cx3="http://schemas.microsoft.com/office/drawing/2016/5/9/chartex" xmlns:cx4="http://schemas.microsoft.com/office/drawing/2016/5/10/chartex" xmlns:cx5="http://schemas.microsoft.com/office/drawing/2016/5/11/chartex" xmlns:cx6="http://schemas.microsoft.com/office/drawing/2016/5/12/chartex" xmlns:cx7="http://schemas.microsoft.com/office/drawing/2016/5/13/chartex" xmlns:cx8="http://schemas.microsoft.com/office/drawing/2016/5/14/chartex" xmlns:mc="http://schemas.openxmlformats.org/markup-compatibility/2006" xmlns:aink="http://schemas.microsoft.com/office/drawing/2016/ink" xmlns:am3d="http://schemas.microsoft.com/office/drawing/2017/model3d" xmlns:o="urn:schemas-microsoft-com:office:office" xmlns:r="http://schemas.openxmlformats.org/officeDocument/2006/relationships" xmlns:m="http://schemas.openxmlformats.org/officeDocument/2006/math" xmlns:v="urn:schemas-microsoft-com:vml" xmlns:wp14="http://schemas.microsoft.com/office/word/2010/wordprocessingDrawing" xmlns:wp="http://schemas.openxmlformats.org/drawingml/2006/wordprocessingDrawing" xmlns:w10="urn:schemas-microsoft-com:office:word" xmlns:w="http://schemas.openxmlformats.org/wordprocessingml/2006/main" xmlns:w14="http://schemas.microsoft.com/office/word/2010/wordml" xmlns:w15="http://schemas.microsoft.com/office/word/2012/wordml" xmlns:w16cid="http://schemas.microsoft.com/office/word/2016/wordml/cid" xmlns:w16se="http://schemas.microsoft.com/office/word/2015/wordml/symex" xmlns:wpg="http://schemas.microsoft.com/office/word/2010/wordprocessingGroup" xmlns:wpi="http://schemas.microsoft.com/office/word/2010/wordprocessingInk" xmlns:wne="http://schemas.microsoft.com/office/word/2006/wordml" xmlns:wps="http://schemas.microsoft.com/office/word/2010/wordprocessingShape" mc:Ignorable="w14 w15 w16se w16cid wp14">
+  <w:p>
+    <w:pPr>
+      <w:pStyle w:val="En-tte"/>
+    </w:pPr>
+  </w:p>
+</w:hdr>
+</file>
+
+<file path=word/header2.xml><?xml version="1.0" encoding="utf-8"?>
+<w:hdr xmlns:wpc="http://schemas.microsoft.com/office/word/2010/wordprocessingCanvas" xmlns:cx="http://schemas.microsoft.com/office/drawing/2014/chartex" xmlns:cx1="http://schemas.microsoft.com/office/drawing/2015/9/8/chartex" xmlns:cx2="http://schemas.microsoft.com/office/drawing/2015/10/21/chartex" xmlns:cx3="http://schemas.microsoft.com/office/drawing/2016/5/9/chartex" xmlns:cx4="http://schemas.microsoft.com/office/drawing/2016/5/10/chartex" xmlns:cx5="http://schemas.microsoft.com/office/drawing/2016/5/11/chartex" xmlns:cx6="http://schemas.microsoft.com/office/drawing/2016/5/12/chartex" xmlns:cx7="http://schemas.microsoft.com/office/drawing/2016/5/13/chartex" xmlns:cx8="http://schemas.microsoft.com/office/drawing/2016/5/14/chartex" xmlns:mc="http://schemas.openxmlformats.org/markup-compatibility/2006" xmlns:aink="http://schemas.microsoft.com/office/drawing/2016/ink" xmlns:am3d="http://schemas.microsoft.com/office/drawing/2017/model3d" xmlns:o="urn:schemas-microsoft-com:office:office" xmlns:r="http://schemas.openxmlformats.org/officeDocument/2006/relationships" xmlns:m="http://schemas.openxmlformats.org/officeDocument/2006/math" xmlns:v="urn:schemas-microsoft-com:vml" xmlns:wp14="http://schemas.microsoft.com/office/word/2010/wordprocessingDrawing" xmlns:wp="http://schemas.openxmlformats.org/drawingml/2006/wordprocessingDrawing" xmlns:w10="urn:schemas-microsoft-com:office:word" xmlns:w="http://schemas.openxmlformats.org/wordprocessingml/2006/main" xmlns:w14="http://schemas.microsoft.com/office/word/2010/wordml" xmlns:w15="http://schemas.microsoft.com/office/word/2012/wordml" xmlns:w16cid="http://schemas.microsoft.com/office/word/2016/wordml/cid" xmlns:w16se="http://schemas.microsoft.com/office/word/2015/wordml/symex" xmlns:wpg="http://schemas.microsoft.com/office/word/2010/wordprocessingGroup" xmlns:wpi="http://schemas.microsoft.com/office/word/2010/wordprocessingInk" xmlns:wne="http://schemas.microsoft.com/office/word/2006/wordml" xmlns:wps="http://schemas.microsoft.com/office/word/2010/wordprocessingShape" mc:Ignorable="w14 w15 w16se w16cid wp14">
+  <w:p>
+    <w:pPr>
+      <w:pStyle w:val="En-tte"/>
+      <w:jc w:val="right"/>
+    </w:pPr>
+    <w:r>
+      <w:t>Louise Dupuis</w:t>
+    </w:r>
+  </w:p>
+  <w:p>
+    <w:pPr>
+      <w:pStyle w:val="En-tte"/>
+      <w:jc w:val="right"/>
+    </w:pPr>
+    <w:r>
+      <w:t>27/10/2018</w:t>
+    </w:r>
+    <w:bookmarkStart w:id="0" w:name="_GoBack"/>
+    <w:bookmarkEnd w:id="0"/>
+  </w:p>
+</w:hdr>
+</file>
+
+<file path=word/header3.xml><?xml version="1.0" encoding="utf-8"?>
+<w:hdr xmlns:wpc="http://schemas.microsoft.com/office/word/2010/wordprocessingCanvas" xmlns:cx="http://schemas.microsoft.com/office/drawing/2014/chartex" xmlns:cx1="http://schemas.microsoft.com/office/drawing/2015/9/8/chartex" xmlns:cx2="http://schemas.microsoft.com/office/drawing/2015/10/21/chartex" xmlns:cx3="http://schemas.microsoft.com/office/drawing/2016/5/9/chartex" xmlns:cx4="http://schemas.microsoft.com/office/drawing/2016/5/10/chartex" xmlns:cx5="http://schemas.microsoft.com/office/drawing/2016/5/11/chartex" xmlns:cx6="http://schemas.microsoft.com/office/drawing/2016/5/12/chartex" xmlns:cx7="http://schemas.microsoft.com/office/drawing/2016/5/13/chartex" xmlns:cx8="http://schemas.microsoft.com/office/drawing/2016/5/14/chartex" xmlns:mc="http://schemas.openxmlformats.org/markup-compatibility/2006" xmlns:aink="http://schemas.microsoft.com/office/drawing/2016/ink" xmlns:am3d="http://schemas.microsoft.com/office/drawing/2017/model3d" xmlns:o="urn:schemas-microsoft-com:office:office" xmlns:r="http://schemas.openxmlformats.org/officeDocument/2006/relationships" xmlns:m="http://schemas.openxmlformats.org/officeDocument/2006/math" xmlns:v="urn:schemas-microsoft-com:vml" xmlns:wp14="http://schemas.microsoft.com/office/word/2010/wordprocessingDrawing" xmlns:wp="http://schemas.openxmlformats.org/drawingml/2006/wordprocessingDrawing" xmlns:w10="urn:schemas-microsoft-com:office:word" xmlns:w="http://schemas.openxmlformats.org/wordprocessingml/2006/main" xmlns:w14="http://schemas.microsoft.com/office/word/2010/wordml" xmlns:w15="http://schemas.microsoft.com/office/word/2012/wordml" xmlns:w16cid="http://schemas.microsoft.com/office/word/2016/wordml/cid" xmlns:w16se="http://schemas.microsoft.com/office/word/2015/wordml/symex" xmlns:wpg="http://schemas.microsoft.com/office/word/2010/wordprocessingGroup" xmlns:wpi="http://schemas.microsoft.com/office/word/2010/wordprocessingInk" xmlns:wne="http://schemas.microsoft.com/office/word/2006/wordml" xmlns:wps="http://schemas.microsoft.com/office/word/2010/wordprocessingShape" mc:Ignorable="w14 w15 w16se w16cid wp14">
+  <w:p>
+    <w:pPr>
+      <w:pStyle w:val="En-tte"/>
+    </w:pPr>
+  </w:p>
+</w:hdr>
 </file>
 
 <file path=word/numbering.xml><?xml version="1.0" encoding="utf-8"?>
@@ -1020,6 +1159,50 @@
       <w:contextualSpacing/>
     </w:pPr>
   </w:style>
+  <w:style w:type="paragraph" w:styleId="En-tte">
+    <w:name w:val="header"/>
+    <w:basedOn w:val="Normal"/>
+    <w:link w:val="En-tteCar"/>
+    <w:uiPriority w:val="99"/>
+    <w:unhideWhenUsed/>
+    <w:rsid w:val="000049AE"/>
+    <w:pPr>
+      <w:tabs>
+        <w:tab w:val="center" w:pos="4536"/>
+        <w:tab w:val="right" w:pos="9072"/>
+      </w:tabs>
+      <w:spacing w:after="0" w:line="240" w:lineRule="auto"/>
+    </w:pPr>
+  </w:style>
+  <w:style w:type="character" w:customStyle="1" w:styleId="En-tteCar">
+    <w:name w:val="En-tête Car"/>
+    <w:basedOn w:val="Policepardfaut"/>
+    <w:link w:val="En-tte"/>
+    <w:uiPriority w:val="99"/>
+    <w:rsid w:val="000049AE"/>
+  </w:style>
+  <w:style w:type="paragraph" w:styleId="Pieddepage">
+    <w:name w:val="footer"/>
+    <w:basedOn w:val="Normal"/>
+    <w:link w:val="PieddepageCar"/>
+    <w:uiPriority w:val="99"/>
+    <w:unhideWhenUsed/>
+    <w:rsid w:val="000049AE"/>
+    <w:pPr>
+      <w:tabs>
+        <w:tab w:val="center" w:pos="4536"/>
+        <w:tab w:val="right" w:pos="9072"/>
+      </w:tabs>
+      <w:spacing w:after="0" w:line="240" w:lineRule="auto"/>
+    </w:pPr>
+  </w:style>
+  <w:style w:type="character" w:customStyle="1" w:styleId="PieddepageCar">
+    <w:name w:val="Pied de page Car"/>
+    <w:basedOn w:val="Policepardfaut"/>
+    <w:link w:val="Pieddepage"/>
+    <w:uiPriority w:val="99"/>
+    <w:rsid w:val="000049AE"/>
+  </w:style>
 </w:styles>
 </file>
 

</xml_diff>